<commit_message>
ok xong phần tổng kết
</commit_message>
<xml_diff>
--- a/HomeWork/Ky 2/MLE501.9/Buổi Học/Tổng kết.docx
+++ b/HomeWork/Ky 2/MLE501.9/Buổi Học/Tổng kết.docx
@@ -195,8 +195,6 @@
           <w:lang w:val="en-US"/>
         </w:rPr>
       </w:pPr>
-      <w:bookmarkStart w:id="0" w:name="_GoBack"/>
-      <w:bookmarkEnd w:id="0"/>
     </w:p>
     <w:p>
       <w:r>
@@ -289,12 +287,6 @@
       </w:r>
     </w:p>
     <w:p>
-      <w:pPr>
-        <w:rPr>
-          <w:rFonts w:hint="default"/>
-          <w:lang w:val="en-US"/>
-        </w:rPr>
-      </w:pPr>
       <w:r>
         <w:drawing>
           <wp:inline distT="0" distB="0" distL="114300" distR="114300">
@@ -338,6 +330,362 @@
           </wp:inline>
         </w:drawing>
       </w:r>
+    </w:p>
+    <w:p>
+      <w:pPr>
+        <w:pBdr>
+          <w:bottom w:val="single" w:color="auto" w:sz="4" w:space="0"/>
+        </w:pBdr>
+      </w:pPr>
+    </w:p>
+    <w:p>
+      <w:pPr>
+        <w:rPr>
+          <w:rFonts w:hint="default"/>
+          <w:lang w:val="en-US"/>
+        </w:rPr>
+      </w:pPr>
+    </w:p>
+    <w:p>
+      <w:r>
+        <w:drawing>
+          <wp:inline distT="0" distB="0" distL="114300" distR="114300">
+            <wp:extent cx="5273040" cy="5991225"/>
+            <wp:effectExtent l="0" t="0" r="3810" b="9525"/>
+            <wp:docPr id="9" name="Picture 8"/>
+            <wp:cNvGraphicFramePr>
+              <a:graphicFrameLocks xmlns:a="http://schemas.openxmlformats.org/drawingml/2006/main" noChangeAspect="1"/>
+            </wp:cNvGraphicFramePr>
+            <a:graphic xmlns:a="http://schemas.openxmlformats.org/drawingml/2006/main">
+              <a:graphicData uri="http://schemas.openxmlformats.org/drawingml/2006/picture">
+                <pic:pic xmlns:pic="http://schemas.openxmlformats.org/drawingml/2006/picture">
+                  <pic:nvPicPr>
+                    <pic:cNvPr id="9" name="Picture 8"/>
+                    <pic:cNvPicPr>
+                      <a:picLocks noChangeAspect="1"/>
+                    </pic:cNvPicPr>
+                  </pic:nvPicPr>
+                  <pic:blipFill>
+                    <a:blip r:embed="rId10"/>
+                    <a:stretch>
+                      <a:fillRect/>
+                    </a:stretch>
+                  </pic:blipFill>
+                  <pic:spPr>
+                    <a:xfrm>
+                      <a:off x="0" y="0"/>
+                      <a:ext cx="5273040" cy="5991225"/>
+                    </a:xfrm>
+                    <a:prstGeom prst="rect">
+                      <a:avLst/>
+                    </a:prstGeom>
+                    <a:noFill/>
+                    <a:ln>
+                      <a:noFill/>
+                    </a:ln>
+                  </pic:spPr>
+                </pic:pic>
+              </a:graphicData>
+            </a:graphic>
+          </wp:inline>
+        </w:drawing>
+      </w:r>
+    </w:p>
+    <w:p>
+      <w:r>
+        <w:drawing>
+          <wp:inline distT="0" distB="0" distL="114300" distR="114300">
+            <wp:extent cx="5268595" cy="6172835"/>
+            <wp:effectExtent l="0" t="0" r="8255" b="18415"/>
+            <wp:docPr id="10" name="Picture 9"/>
+            <wp:cNvGraphicFramePr>
+              <a:graphicFrameLocks xmlns:a="http://schemas.openxmlformats.org/drawingml/2006/main" noChangeAspect="1"/>
+            </wp:cNvGraphicFramePr>
+            <a:graphic xmlns:a="http://schemas.openxmlformats.org/drawingml/2006/main">
+              <a:graphicData uri="http://schemas.openxmlformats.org/drawingml/2006/picture">
+                <pic:pic xmlns:pic="http://schemas.openxmlformats.org/drawingml/2006/picture">
+                  <pic:nvPicPr>
+                    <pic:cNvPr id="10" name="Picture 9"/>
+                    <pic:cNvPicPr>
+                      <a:picLocks noChangeAspect="1"/>
+                    </pic:cNvPicPr>
+                  </pic:nvPicPr>
+                  <pic:blipFill>
+                    <a:blip r:embed="rId11"/>
+                    <a:stretch>
+                      <a:fillRect/>
+                    </a:stretch>
+                  </pic:blipFill>
+                  <pic:spPr>
+                    <a:xfrm>
+                      <a:off x="0" y="0"/>
+                      <a:ext cx="5268595" cy="6172835"/>
+                    </a:xfrm>
+                    <a:prstGeom prst="rect">
+                      <a:avLst/>
+                    </a:prstGeom>
+                    <a:noFill/>
+                    <a:ln>
+                      <a:noFill/>
+                    </a:ln>
+                  </pic:spPr>
+                </pic:pic>
+              </a:graphicData>
+            </a:graphic>
+          </wp:inline>
+        </w:drawing>
+      </w:r>
+    </w:p>
+    <w:p>
+      <w:r>
+        <w:drawing>
+          <wp:inline distT="0" distB="0" distL="114300" distR="114300">
+            <wp:extent cx="5271135" cy="5925185"/>
+            <wp:effectExtent l="0" t="0" r="5715" b="18415"/>
+            <wp:docPr id="11" name="Picture 10"/>
+            <wp:cNvGraphicFramePr>
+              <a:graphicFrameLocks xmlns:a="http://schemas.openxmlformats.org/drawingml/2006/main" noChangeAspect="1"/>
+            </wp:cNvGraphicFramePr>
+            <a:graphic xmlns:a="http://schemas.openxmlformats.org/drawingml/2006/main">
+              <a:graphicData uri="http://schemas.openxmlformats.org/drawingml/2006/picture">
+                <pic:pic xmlns:pic="http://schemas.openxmlformats.org/drawingml/2006/picture">
+                  <pic:nvPicPr>
+                    <pic:cNvPr id="11" name="Picture 10"/>
+                    <pic:cNvPicPr>
+                      <a:picLocks noChangeAspect="1"/>
+                    </pic:cNvPicPr>
+                  </pic:nvPicPr>
+                  <pic:blipFill>
+                    <a:blip r:embed="rId12"/>
+                    <a:stretch>
+                      <a:fillRect/>
+                    </a:stretch>
+                  </pic:blipFill>
+                  <pic:spPr>
+                    <a:xfrm>
+                      <a:off x="0" y="0"/>
+                      <a:ext cx="5271135" cy="5925185"/>
+                    </a:xfrm>
+                    <a:prstGeom prst="rect">
+                      <a:avLst/>
+                    </a:prstGeom>
+                    <a:noFill/>
+                    <a:ln>
+                      <a:noFill/>
+                    </a:ln>
+                  </pic:spPr>
+                </pic:pic>
+              </a:graphicData>
+            </a:graphic>
+          </wp:inline>
+        </w:drawing>
+      </w:r>
+    </w:p>
+    <w:p>
+      <w:pPr>
+        <w:pBdr>
+          <w:bottom w:val="single" w:color="auto" w:sz="4" w:space="0"/>
+        </w:pBdr>
+      </w:pPr>
+    </w:p>
+    <w:p>
+      <w:pPr>
+        <w:rPr>
+          <w:rFonts w:hint="default"/>
+          <w:lang w:val="en-US"/>
+        </w:rPr>
+      </w:pPr>
+    </w:p>
+    <w:p>
+      <w:pPr>
+        <w:rPr>
+          <w:rFonts w:hint="default"/>
+          <w:lang w:val="en-US"/>
+        </w:rPr>
+      </w:pPr>
+    </w:p>
+    <w:p>
+      <w:pPr>
+        <w:rPr>
+          <w:rFonts w:hint="default"/>
+          <w:lang w:val="en-US"/>
+        </w:rPr>
+      </w:pPr>
+      <w:r>
+        <w:rPr>
+          <w:rFonts w:hint="default"/>
+          <w:lang w:val="en-US"/>
+        </w:rPr>
+        <w:t>TỪ LAB SUY RA</w:t>
+      </w:r>
+    </w:p>
+    <w:p>
+      <w:pPr>
+        <w:rPr>
+          <w:rFonts w:hint="default"/>
+          <w:lang w:val="en-US"/>
+        </w:rPr>
+      </w:pPr>
+    </w:p>
+    <w:p>
+      <w:r>
+        <w:drawing>
+          <wp:inline distT="0" distB="0" distL="114300" distR="114300">
+            <wp:extent cx="5271135" cy="5375275"/>
+            <wp:effectExtent l="0" t="0" r="5715" b="15875"/>
+            <wp:docPr id="12" name="Picture 11"/>
+            <wp:cNvGraphicFramePr>
+              <a:graphicFrameLocks xmlns:a="http://schemas.openxmlformats.org/drawingml/2006/main" noChangeAspect="1"/>
+            </wp:cNvGraphicFramePr>
+            <a:graphic xmlns:a="http://schemas.openxmlformats.org/drawingml/2006/main">
+              <a:graphicData uri="http://schemas.openxmlformats.org/drawingml/2006/picture">
+                <pic:pic xmlns:pic="http://schemas.openxmlformats.org/drawingml/2006/picture">
+                  <pic:nvPicPr>
+                    <pic:cNvPr id="12" name="Picture 11"/>
+                    <pic:cNvPicPr>
+                      <a:picLocks noChangeAspect="1"/>
+                    </pic:cNvPicPr>
+                  </pic:nvPicPr>
+                  <pic:blipFill>
+                    <a:blip r:embed="rId13"/>
+                    <a:stretch>
+                      <a:fillRect/>
+                    </a:stretch>
+                  </pic:blipFill>
+                  <pic:spPr>
+                    <a:xfrm>
+                      <a:off x="0" y="0"/>
+                      <a:ext cx="5271135" cy="5375275"/>
+                    </a:xfrm>
+                    <a:prstGeom prst="rect">
+                      <a:avLst/>
+                    </a:prstGeom>
+                    <a:noFill/>
+                    <a:ln>
+                      <a:noFill/>
+                    </a:ln>
+                  </pic:spPr>
+                </pic:pic>
+              </a:graphicData>
+            </a:graphic>
+          </wp:inline>
+        </w:drawing>
+      </w:r>
+    </w:p>
+    <w:p>
+      <w:r>
+        <w:drawing>
+          <wp:inline distT="0" distB="0" distL="114300" distR="114300">
+            <wp:extent cx="5272405" cy="8216900"/>
+            <wp:effectExtent l="0" t="0" r="4445" b="12700"/>
+            <wp:docPr id="13" name="Picture 12"/>
+            <wp:cNvGraphicFramePr>
+              <a:graphicFrameLocks xmlns:a="http://schemas.openxmlformats.org/drawingml/2006/main" noChangeAspect="1"/>
+            </wp:cNvGraphicFramePr>
+            <a:graphic xmlns:a="http://schemas.openxmlformats.org/drawingml/2006/main">
+              <a:graphicData uri="http://schemas.openxmlformats.org/drawingml/2006/picture">
+                <pic:pic xmlns:pic="http://schemas.openxmlformats.org/drawingml/2006/picture">
+                  <pic:nvPicPr>
+                    <pic:cNvPr id="13" name="Picture 12"/>
+                    <pic:cNvPicPr>
+                      <a:picLocks noChangeAspect="1"/>
+                    </pic:cNvPicPr>
+                  </pic:nvPicPr>
+                  <pic:blipFill>
+                    <a:blip r:embed="rId14"/>
+                    <a:stretch>
+                      <a:fillRect/>
+                    </a:stretch>
+                  </pic:blipFill>
+                  <pic:spPr>
+                    <a:xfrm>
+                      <a:off x="0" y="0"/>
+                      <a:ext cx="5272405" cy="8216900"/>
+                    </a:xfrm>
+                    <a:prstGeom prst="rect">
+                      <a:avLst/>
+                    </a:prstGeom>
+                    <a:noFill/>
+                    <a:ln>
+                      <a:noFill/>
+                    </a:ln>
+                  </pic:spPr>
+                </pic:pic>
+              </a:graphicData>
+            </a:graphic>
+          </wp:inline>
+        </w:drawing>
+      </w:r>
+    </w:p>
+    <w:p>
+      <w:pPr>
+        <w:rPr>
+          <w:rFonts w:hint="default"/>
+          <w:lang w:val="en-US"/>
+        </w:rPr>
+      </w:pPr>
+      <w:r>
+        <w:rPr>
+          <w:rFonts w:hint="default"/>
+          <w:lang w:val="en-US"/>
+        </w:rPr>
+        <w:t>FLOW</w:t>
+      </w:r>
+    </w:p>
+    <w:p>
+      <w:r>
+        <w:drawing>
+          <wp:inline distT="0" distB="0" distL="114300" distR="114300">
+            <wp:extent cx="5269230" cy="9058910"/>
+            <wp:effectExtent l="0" t="0" r="7620" b="8890"/>
+            <wp:docPr id="14" name="Picture 13"/>
+            <wp:cNvGraphicFramePr>
+              <a:graphicFrameLocks xmlns:a="http://schemas.openxmlformats.org/drawingml/2006/main" noChangeAspect="1"/>
+            </wp:cNvGraphicFramePr>
+            <a:graphic xmlns:a="http://schemas.openxmlformats.org/drawingml/2006/main">
+              <a:graphicData uri="http://schemas.openxmlformats.org/drawingml/2006/picture">
+                <pic:pic xmlns:pic="http://schemas.openxmlformats.org/drawingml/2006/picture">
+                  <pic:nvPicPr>
+                    <pic:cNvPr id="14" name="Picture 13"/>
+                    <pic:cNvPicPr>
+                      <a:picLocks noChangeAspect="1"/>
+                    </pic:cNvPicPr>
+                  </pic:nvPicPr>
+                  <pic:blipFill>
+                    <a:blip r:embed="rId15"/>
+                    <a:stretch>
+                      <a:fillRect/>
+                    </a:stretch>
+                  </pic:blipFill>
+                  <pic:spPr>
+                    <a:xfrm>
+                      <a:off x="0" y="0"/>
+                      <a:ext cx="5269230" cy="9058910"/>
+                    </a:xfrm>
+                    <a:prstGeom prst="rect">
+                      <a:avLst/>
+                    </a:prstGeom>
+                    <a:noFill/>
+                    <a:ln>
+                      <a:noFill/>
+                    </a:ln>
+                  </pic:spPr>
+                </pic:pic>
+              </a:graphicData>
+            </a:graphic>
+          </wp:inline>
+        </w:drawing>
+      </w:r>
+    </w:p>
+    <w:p>
+      <w:pPr>
+        <w:rPr>
+          <w:rFonts w:hint="default"/>
+          <w:lang w:val="en-US"/>
+        </w:rPr>
+      </w:pPr>
+      <w:bookmarkStart w:id="0" w:name="_GoBack"/>
+      <w:bookmarkEnd w:id="0"/>
     </w:p>
     <w:sectPr>
       <w:pgSz w:w="11906" w:h="16838"/>

</xml_diff>